<commit_message>
cập nhật file word
</commit_message>
<xml_diff>
--- a/Nhom07_DacTaChucNang.docx
+++ b/Nhom07_DacTaChucNang.docx
@@ -1920,10 +1920,10 @@
           <w:lang w:val="en-US"/>
         </w:rPr>
         <w:drawing>
-          <wp:inline distT="0" distB="0" distL="0" distR="0" wp14:anchorId="2D06ED39" wp14:editId="2EC37900">
-            <wp:extent cx="5733415" cy="4602629"/>
-            <wp:effectExtent l="0" t="0" r="635" b="7620"/>
-            <wp:docPr id="2" name="Picture 2" descr="https://pdmhznbmon.us-06.visual-paradigm.com/rest/diagrams/projects/clipboard/1_t3mlRr6FYDwCHSm7?dummy=V_m1Rr6Aw736cwaW"/>
+          <wp:inline distT="0" distB="0" distL="0" distR="0" wp14:anchorId="4339E8EE" wp14:editId="583FC2C3">
+            <wp:extent cx="5733415" cy="4700958"/>
+            <wp:effectExtent l="0" t="0" r="635" b="4445"/>
+            <wp:docPr id="3" name="Picture 3" descr="https://pdmhznbmon.us-06.visual-paradigm.com/rest/diagrams/projects/clipboard/1_t3mlRr6FYDwCHSm7?dummy=VdudRr6Aw736cw9l"/>
             <wp:cNvGraphicFramePr>
               <a:graphicFrameLocks xmlns:a="http://schemas.openxmlformats.org/drawingml/2006/main" noChangeAspect="1"/>
             </wp:cNvGraphicFramePr>
@@ -1931,7 +1931,7 @@
               <a:graphicData uri="http://schemas.openxmlformats.org/drawingml/2006/picture">
                 <pic:pic xmlns:pic="http://schemas.openxmlformats.org/drawingml/2006/picture">
                   <pic:nvPicPr>
-                    <pic:cNvPr id="0" name="Picture 1" descr="https://pdmhznbmon.us-06.visual-paradigm.com/rest/diagrams/projects/clipboard/1_t3mlRr6FYDwCHSm7?dummy=V_m1Rr6Aw736cwaW"/>
+                    <pic:cNvPr id="0" name="Picture 3" descr="https://pdmhznbmon.us-06.visual-paradigm.com/rest/diagrams/projects/clipboard/1_t3mlRr6FYDwCHSm7?dummy=VdudRr6Aw736cw9l"/>
                     <pic:cNvPicPr>
                       <a:picLocks noChangeAspect="1" noChangeArrowheads="1"/>
                     </pic:cNvPicPr>
@@ -1952,7 +1952,7 @@
                   <pic:spPr bwMode="auto">
                     <a:xfrm>
                       <a:off x="0" y="0"/>
-                      <a:ext cx="5733415" cy="4602629"/>
+                      <a:ext cx="5733415" cy="4700958"/>
                     </a:xfrm>
                     <a:prstGeom prst="rect">
                       <a:avLst/>
@@ -1968,6 +1968,8 @@
           </wp:inline>
         </w:drawing>
       </w:r>
+      <w:bookmarkStart w:id="3" w:name="_GoBack"/>
+      <w:bookmarkEnd w:id="3"/>
     </w:p>
     <w:p>
       <w:pPr>
@@ -1981,8 +1983,8 @@
           <w:szCs w:val="26"/>
         </w:rPr>
       </w:pPr>
-      <w:bookmarkStart w:id="3" w:name="_3znysh7" w:colFirst="0" w:colLast="0"/>
-      <w:bookmarkEnd w:id="3"/>
+      <w:bookmarkStart w:id="4" w:name="_3znysh7" w:colFirst="0" w:colLast="0"/>
+      <w:bookmarkEnd w:id="4"/>
       <w:r>
         <w:rPr>
           <w:rFonts w:ascii="Times New Roman" w:eastAsia="Times New Roman" w:hAnsi="Times New Roman" w:cs="Times New Roman"/>
@@ -7219,8 +7221,6 @@
                 <w:lang w:val="en-US"/>
               </w:rPr>
             </w:pPr>
-            <w:bookmarkStart w:id="4" w:name="_GoBack"/>
-            <w:bookmarkEnd w:id="4"/>
           </w:p>
         </w:tc>
         <w:tc>

</xml_diff>